<commit_message>
Complete Draft for English
</commit_message>
<xml_diff>
--- a/English/Critical Reading/References.docx
+++ b/English/Critical Reading/References.docx
@@ -129,6 +129,15 @@
           <w:lang w:val="en-US" w:eastAsia="zh-CN"/>
         </w:rPr>
         <w:tab/>
+      </w:r>
+      <w:r>
+        <w:rPr>
+          <w:rFonts w:hint="eastAsia"/>
+          <w:b w:val="0"/>
+          <w:bCs w:val="0"/>
+          <w:u w:val="none"/>
+          <w:lang w:val="en-US" w:eastAsia="zh-CN"/>
+        </w:rPr>
         <w:t xml:space="preserve">and Legal Action. Retrieved from: </w:t>
       </w:r>
       <w:r>
@@ -210,6 +219,14 @@
           <w:lang w:val="en-US" w:eastAsia="zh-CN"/>
         </w:rPr>
         <w:tab/>
+      </w:r>
+      <w:r>
+        <w:rPr>
+          <w:rFonts w:hint="eastAsia"/>
+          <w:b w:val="0"/>
+          <w:bCs w:val="0"/>
+          <w:lang w:val="en-US" w:eastAsia="zh-CN"/>
+        </w:rPr>
         <w:t xml:space="preserve">Reconsidering the Historical Evidence. </w:t>
       </w:r>
       <w:r>
@@ -333,6 +350,16 @@
           <w:lang w:val="en-US" w:eastAsia="zh-CN"/>
         </w:rPr>
         <w:tab/>
+      </w:r>
+      <w:r>
+        <w:rPr>
+          <w:rFonts w:hint="eastAsia"/>
+          <w:b w:val="0"/>
+          <w:bCs w:val="0"/>
+          <w:i/>
+          <w:iCs/>
+          <w:lang w:val="en-US" w:eastAsia="zh-CN"/>
+        </w:rPr>
         <w:t>International Academy for Case Studies, 16(7)</w:t>
       </w:r>
       <w:r>
@@ -350,7 +377,7 @@
     <w:p>
       <w:pPr>
         <w:rPr>
-          <w:rFonts w:hint="default"/>
+          <w:rFonts w:hint="eastAsia"/>
           <w:b w:val="0"/>
           <w:bCs w:val="0"/>
           <w:i w:val="0"/>
@@ -425,8 +452,78 @@
         </w:rPr>
         <w:t xml:space="preserve"> edn. England : Signet Classic.</w:t>
       </w:r>
+    </w:p>
+    <w:p>
+      <w:pPr>
+        <w:rPr>
+          <w:rFonts w:hint="eastAsia"/>
+          <w:b w:val="0"/>
+          <w:bCs w:val="0"/>
+          <w:i w:val="0"/>
+          <w:iCs w:val="0"/>
+          <w:lang w:val="en-US" w:eastAsia="zh-CN"/>
+        </w:rPr>
+      </w:pPr>
+    </w:p>
+    <w:p>
+      <w:pPr>
+        <w:rPr>
+          <w:rFonts w:hint="default"/>
+          <w:b w:val="0"/>
+          <w:bCs w:val="0"/>
+          <w:i w:val="0"/>
+          <w:iCs w:val="0"/>
+          <w:lang w:val="en-US" w:eastAsia="zh-CN"/>
+        </w:rPr>
+      </w:pPr>
       <w:bookmarkStart w:id="0" w:name="_GoBack"/>
-      <w:bookmarkEnd w:id="0"/>
+      <w:r>
+        <w:rPr>
+          <w:rFonts w:hint="default"/>
+          <w:b w:val="0"/>
+          <w:bCs w:val="0"/>
+          <w:i w:val="0"/>
+          <w:iCs w:val="0"/>
+          <w:lang w:val="en-US" w:eastAsia="zh-CN"/>
+        </w:rPr>
+        <w:t>Gilman, D. C.; Peck, H. T.; Colby, F. M., eds. (1905). "Columbus, Diego. The youngest brother of Christopher Columbus" . New International Encyclopedia (1st ed.)</w:t>
+      </w:r>
+    </w:p>
+    <w:bookmarkEnd w:id="0"/>
+    <w:p>
+      <w:pPr>
+        <w:rPr>
+          <w:rFonts w:hint="default"/>
+          <w:b w:val="0"/>
+          <w:bCs w:val="0"/>
+          <w:i w:val="0"/>
+          <w:iCs w:val="0"/>
+          <w:lang w:val="en-US" w:eastAsia="zh-CN"/>
+        </w:rPr>
+      </w:pPr>
+    </w:p>
+    <w:p>
+      <w:pPr>
+        <w:rPr>
+          <w:rFonts w:hint="default"/>
+          <w:b w:val="0"/>
+          <w:bCs w:val="0"/>
+          <w:i w:val="0"/>
+          <w:iCs w:val="0"/>
+          <w:lang w:val="en-US" w:eastAsia="zh-CN"/>
+        </w:rPr>
+      </w:pPr>
+      <w:r>
+        <w:rPr>
+          <w:rFonts w:hint="default"/>
+          <w:b w:val="0"/>
+          <w:bCs w:val="0"/>
+          <w:i w:val="0"/>
+          <w:iCs w:val="0"/>
+          <w:lang w:val="en-US" w:eastAsia="zh-CN"/>
+        </w:rPr>
+        <w:t>https://www.businessinsider.com/apple-1984-super-bowl-ad-history-2019-2</w:t>
+      </w:r>
     </w:p>
     <w:sectPr>
       <w:pgSz w:w="11906" w:h="16838"/>

</xml_diff>